<commit_message>
Added updated documents folder with reports
</commit_message>
<xml_diff>
--- a/documents/EduTutor_AI_Project_Report.docx
+++ b/documents/EduTutor_AI_Project_Report.docx
@@ -6,6 +6,7 @@
       <w:pPr>
         <w:pStyle w:val="Title"/>
         <w:ind w:left="283" w:right="567"/>
+        <w:jc w:val="center"/>
         <w:rPr>
           <w:rFonts w:ascii="Times New Roman" w:hAnsi="Times New Roman" w:cs="Times New Roman"/>
           <w:b/>
@@ -15,7 +16,6 @@
           <w:szCs w:val="28"/>
         </w:rPr>
       </w:pPr>
-      <w:proofErr w:type="spellStart"/>
       <w:r>
         <w:rPr>
           <w:rFonts w:ascii="Times New Roman" w:hAnsi="Times New Roman" w:cs="Times New Roman"/>
@@ -25,10 +25,187 @@
           <w:sz w:val="28"/>
           <w:szCs w:val="28"/>
         </w:rPr>
-        <w:t>EduTutor</w:t>
-      </w:r>
-      <w:proofErr w:type="spellEnd"/>
-      <w:r>
+        <w:t>Project Design Phase</w:t>
+      </w:r>
+    </w:p>
+    <w:tbl>
+      <w:tblPr>
+        <w:tblStyle w:val="TableGrid"/>
+        <w:tblW w:w="0" w:type="auto"/>
+        <w:tblInd w:w="1297" w:type="dxa"/>
+        <w:tblLook w:val="04A0" w:firstRow="1" w:lastRow="0" w:firstColumn="1" w:lastColumn="0" w:noHBand="0" w:noVBand="1"/>
+      </w:tblPr>
+      <w:tblGrid>
+        <w:gridCol w:w="4184"/>
+        <w:gridCol w:w="4184"/>
+      </w:tblGrid>
+      <w:tr>
+        <w:trPr>
+          <w:trHeight w:val="333"/>
+        </w:trPr>
+        <w:tc>
+          <w:tcPr>
+            <w:tcW w:w="4184" w:type="dxa"/>
+          </w:tcPr>
+          <w:p>
+            <w:pPr>
+              <w:jc w:val="both"/>
+              <w:rPr>
+                <w:b/>
+                <w:bCs/>
+              </w:rPr>
+            </w:pPr>
+            <w:r>
+              <w:rPr>
+                <w:b/>
+                <w:bCs/>
+              </w:rPr>
+              <w:t>Date</w:t>
+            </w:r>
+          </w:p>
+        </w:tc>
+        <w:tc>
+          <w:tcPr>
+            <w:tcW w:w="4184" w:type="dxa"/>
+          </w:tcPr>
+          <w:p>
+            <w:r>
+              <w:t>26-05-2025</w:t>
+            </w:r>
+          </w:p>
+        </w:tc>
+      </w:tr>
+      <w:tr>
+        <w:trPr>
+          <w:trHeight w:val="350"/>
+        </w:trPr>
+        <w:tc>
+          <w:tcPr>
+            <w:tcW w:w="4184" w:type="dxa"/>
+          </w:tcPr>
+          <w:p>
+            <w:pPr>
+              <w:jc w:val="both"/>
+              <w:rPr>
+                <w:b/>
+                <w:bCs/>
+              </w:rPr>
+            </w:pPr>
+            <w:r>
+              <w:rPr>
+                <w:b/>
+                <w:bCs/>
+              </w:rPr>
+              <w:t>Team ID</w:t>
+            </w:r>
+          </w:p>
+        </w:tc>
+        <w:tc>
+          <w:tcPr>
+            <w:tcW w:w="4184" w:type="dxa"/>
+          </w:tcPr>
+          <w:p>
+            <w:r>
+              <w:t>LTVIP2025TMID38256</w:t>
+            </w:r>
+          </w:p>
+        </w:tc>
+      </w:tr>
+      <w:tr>
+        <w:trPr>
+          <w:trHeight w:val="333"/>
+        </w:trPr>
+        <w:tc>
+          <w:tcPr>
+            <w:tcW w:w="4184" w:type="dxa"/>
+          </w:tcPr>
+          <w:p>
+            <w:pPr>
+              <w:jc w:val="both"/>
+              <w:rPr>
+                <w:b/>
+                <w:bCs/>
+              </w:rPr>
+            </w:pPr>
+            <w:r>
+              <w:rPr>
+                <w:b/>
+                <w:bCs/>
+              </w:rPr>
+              <w:t>Project Name</w:t>
+            </w:r>
+          </w:p>
+        </w:tc>
+        <w:tc>
+          <w:tcPr>
+            <w:tcW w:w="4184" w:type="dxa"/>
+          </w:tcPr>
+          <w:p>
+            <w:pPr>
+              <w:rPr>
+                <w:lang w:val="en-IN"/>
+              </w:rPr>
+            </w:pPr>
+            <w:proofErr w:type="spellStart"/>
+            <w:r>
+              <w:rPr>
+                <w:lang w:val="en-IN"/>
+              </w:rPr>
+              <w:t>EduTutor</w:t>
+            </w:r>
+            <w:proofErr w:type="spellEnd"/>
+            <w:r>
+              <w:rPr>
+                <w:lang w:val="en-IN"/>
+              </w:rPr>
+              <w:t xml:space="preserve"> AI: Personalized Learning with Generative AI and LMS Integration</w:t>
+            </w:r>
+          </w:p>
+          <w:p/>
+        </w:tc>
+      </w:tr>
+      <w:tr>
+        <w:trPr>
+          <w:trHeight w:val="333"/>
+        </w:trPr>
+        <w:tc>
+          <w:tcPr>
+            <w:tcW w:w="4184" w:type="dxa"/>
+          </w:tcPr>
+          <w:p>
+            <w:pPr>
+              <w:jc w:val="both"/>
+              <w:rPr>
+                <w:b/>
+                <w:bCs/>
+              </w:rPr>
+            </w:pPr>
+            <w:r>
+              <w:rPr>
+                <w:b/>
+                <w:bCs/>
+              </w:rPr>
+              <w:t>Maximum Marks</w:t>
+            </w:r>
+          </w:p>
+        </w:tc>
+        <w:tc>
+          <w:tcPr>
+            <w:tcW w:w="4184" w:type="dxa"/>
+          </w:tcPr>
+          <w:p>
+            <w:r>
+              <w:t>2 Marks</w:t>
+            </w:r>
+          </w:p>
+        </w:tc>
+      </w:tr>
+    </w:tbl>
+    <w:p/>
+    <w:p>
+      <w:pPr>
+        <w:pStyle w:val="Title"/>
+        <w:ind w:left="283" w:right="567"/>
         <w:rPr>
           <w:rFonts w:ascii="Times New Roman" w:hAnsi="Times New Roman" w:cs="Times New Roman"/>
           <w:b/>
@@ -37,6 +214,920 @@
           <w:sz w:val="28"/>
           <w:szCs w:val="28"/>
         </w:rPr>
+      </w:pPr>
+    </w:p>
+    <w:p>
+      <w:pPr>
+        <w:pStyle w:val="Title"/>
+        <w:ind w:left="283" w:right="567"/>
+        <w:rPr>
+          <w:rFonts w:ascii="Times New Roman" w:hAnsi="Times New Roman" w:cs="Times New Roman"/>
+          <w:b/>
+          <w:bCs/>
+          <w:color w:val="auto"/>
+          <w:sz w:val="28"/>
+          <w:szCs w:val="28"/>
+        </w:rPr>
+      </w:pPr>
+      <w:r>
+        <w:rPr>
+          <w:rFonts w:ascii="Times New Roman" w:hAnsi="Times New Roman" w:cs="Times New Roman"/>
+          <w:b/>
+          <w:bCs/>
+          <w:color w:val="auto"/>
+          <w:sz w:val="28"/>
+          <w:szCs w:val="28"/>
+        </w:rPr>
+        <w:t>Proposed Solution Template:</w:t>
+      </w:r>
+    </w:p>
+    <w:p>
+      <w:pPr>
+        <w:pStyle w:val="Title"/>
+        <w:ind w:left="283" w:right="567"/>
+        <w:rPr>
+          <w:rFonts w:ascii="Times New Roman" w:hAnsi="Times New Roman" w:cs="Times New Roman"/>
+          <w:b/>
+          <w:bCs/>
+          <w:color w:val="auto"/>
+          <w:sz w:val="28"/>
+          <w:szCs w:val="28"/>
+        </w:rPr>
+      </w:pPr>
+      <w:r>
+        <w:rPr>
+          <w:rFonts w:ascii="Times New Roman" w:hAnsi="Times New Roman" w:cs="Times New Roman"/>
+          <w:b/>
+          <w:bCs/>
+          <w:color w:val="auto"/>
+          <w:sz w:val="28"/>
+          <w:szCs w:val="28"/>
+        </w:rPr>
+        <w:t>Project team shall fill the following information in the proposed solution template.</w:t>
+      </w:r>
+    </w:p>
+    <w:p>
+      <w:pPr>
+        <w:pStyle w:val="Title"/>
+        <w:ind w:left="283" w:right="567"/>
+        <w:rPr>
+          <w:rFonts w:ascii="Times New Roman" w:hAnsi="Times New Roman" w:cs="Times New Roman"/>
+          <w:b/>
+          <w:bCs/>
+          <w:color w:val="auto"/>
+          <w:sz w:val="28"/>
+          <w:szCs w:val="28"/>
+        </w:rPr>
+      </w:pPr>
+    </w:p>
+    <w:tbl>
+      <w:tblPr>
+        <w:tblStyle w:val="TableGrid"/>
+        <w:tblW w:w="0" w:type="auto"/>
+        <w:tblInd w:w="283" w:type="dxa"/>
+        <w:tblLook w:val="04A0" w:firstRow="1" w:lastRow="0" w:firstColumn="1" w:lastColumn="0" w:noHBand="0" w:noVBand="1"/>
+      </w:tblPr>
+      <w:tblGrid>
+        <w:gridCol w:w="3501"/>
+        <w:gridCol w:w="3582"/>
+        <w:gridCol w:w="3424"/>
+      </w:tblGrid>
+      <w:tr>
+        <w:tc>
+          <w:tcPr>
+            <w:tcW w:w="3501" w:type="dxa"/>
+          </w:tcPr>
+          <w:p>
+            <w:pPr>
+              <w:pStyle w:val="Title"/>
+              <w:pBdr>
+                <w:bottom w:val="none" w:sz="0" w:space="0" w:color="auto"/>
+              </w:pBdr>
+              <w:ind w:right="567"/>
+              <w:jc w:val="center"/>
+              <w:rPr>
+                <w:rFonts w:ascii="Times New Roman" w:hAnsi="Times New Roman" w:cs="Times New Roman"/>
+                <w:b/>
+                <w:bCs/>
+                <w:color w:val="auto"/>
+                <w:sz w:val="22"/>
+                <w:szCs w:val="22"/>
+              </w:rPr>
+            </w:pPr>
+            <w:proofErr w:type="spellStart"/>
+            <w:proofErr w:type="gramStart"/>
+            <w:r>
+              <w:rPr>
+                <w:rFonts w:ascii="Times New Roman" w:hAnsi="Times New Roman" w:cs="Times New Roman"/>
+                <w:b/>
+                <w:bCs/>
+                <w:color w:val="auto"/>
+                <w:sz w:val="22"/>
+                <w:szCs w:val="22"/>
+              </w:rPr>
+              <w:t>S.No</w:t>
+            </w:r>
+            <w:proofErr w:type="spellEnd"/>
+            <w:proofErr w:type="gramEnd"/>
+          </w:p>
+        </w:tc>
+        <w:tc>
+          <w:tcPr>
+            <w:tcW w:w="3582" w:type="dxa"/>
+          </w:tcPr>
+          <w:p>
+            <w:pPr>
+              <w:pStyle w:val="Title"/>
+              <w:pBdr>
+                <w:bottom w:val="none" w:sz="0" w:space="0" w:color="auto"/>
+              </w:pBdr>
+              <w:ind w:right="567"/>
+              <w:jc w:val="center"/>
+              <w:rPr>
+                <w:rFonts w:ascii="Times New Roman" w:hAnsi="Times New Roman" w:cs="Times New Roman"/>
+                <w:b/>
+                <w:bCs/>
+                <w:color w:val="auto"/>
+                <w:sz w:val="22"/>
+                <w:szCs w:val="22"/>
+              </w:rPr>
+            </w:pPr>
+            <w:r>
+              <w:rPr>
+                <w:rFonts w:ascii="Times New Roman" w:hAnsi="Times New Roman" w:cs="Times New Roman"/>
+                <w:b/>
+                <w:bCs/>
+                <w:color w:val="auto"/>
+                <w:sz w:val="22"/>
+                <w:szCs w:val="22"/>
+              </w:rPr>
+              <w:t>Parameter</w:t>
+            </w:r>
+          </w:p>
+        </w:tc>
+        <w:tc>
+          <w:tcPr>
+            <w:tcW w:w="3424" w:type="dxa"/>
+          </w:tcPr>
+          <w:p>
+            <w:pPr>
+              <w:pStyle w:val="Title"/>
+              <w:pBdr>
+                <w:bottom w:val="none" w:sz="0" w:space="0" w:color="auto"/>
+              </w:pBdr>
+              <w:ind w:right="567"/>
+              <w:jc w:val="center"/>
+              <w:rPr>
+                <w:rFonts w:ascii="Times New Roman" w:hAnsi="Times New Roman" w:cs="Times New Roman"/>
+                <w:b/>
+                <w:bCs/>
+                <w:color w:val="auto"/>
+                <w:sz w:val="22"/>
+                <w:szCs w:val="22"/>
+              </w:rPr>
+            </w:pPr>
+            <w:r>
+              <w:rPr>
+                <w:rFonts w:ascii="Times New Roman" w:hAnsi="Times New Roman" w:cs="Times New Roman"/>
+                <w:b/>
+                <w:bCs/>
+                <w:color w:val="auto"/>
+                <w:sz w:val="22"/>
+                <w:szCs w:val="22"/>
+              </w:rPr>
+              <w:t>Description</w:t>
+            </w:r>
+          </w:p>
+        </w:tc>
+      </w:tr>
+      <w:tr>
+        <w:tc>
+          <w:tcPr>
+            <w:tcW w:w="3501" w:type="dxa"/>
+          </w:tcPr>
+          <w:p>
+            <w:pPr>
+              <w:pStyle w:val="Title"/>
+              <w:pBdr>
+                <w:bottom w:val="none" w:sz="0" w:space="0" w:color="auto"/>
+              </w:pBdr>
+              <w:ind w:right="567"/>
+              <w:jc w:val="center"/>
+              <w:rPr>
+                <w:rFonts w:ascii="Times New Roman" w:hAnsi="Times New Roman" w:cs="Times New Roman"/>
+                <w:b/>
+                <w:bCs/>
+                <w:color w:val="auto"/>
+                <w:sz w:val="22"/>
+                <w:szCs w:val="22"/>
+              </w:rPr>
+            </w:pPr>
+            <w:r>
+              <w:rPr>
+                <w:rFonts w:ascii="Times New Roman" w:hAnsi="Times New Roman" w:cs="Times New Roman"/>
+                <w:b/>
+                <w:bCs/>
+                <w:color w:val="auto"/>
+                <w:sz w:val="22"/>
+                <w:szCs w:val="22"/>
+              </w:rPr>
+              <w:t>1</w:t>
+            </w:r>
+          </w:p>
+        </w:tc>
+        <w:tc>
+          <w:tcPr>
+            <w:tcW w:w="3582" w:type="dxa"/>
+          </w:tcPr>
+          <w:p>
+            <w:pPr>
+              <w:pStyle w:val="Title"/>
+              <w:pBdr>
+                <w:bottom w:val="none" w:sz="0" w:space="0" w:color="auto"/>
+              </w:pBdr>
+              <w:ind w:right="567"/>
+              <w:rPr>
+                <w:rFonts w:ascii="Times New Roman" w:hAnsi="Times New Roman" w:cs="Times New Roman"/>
+                <w:b/>
+                <w:bCs/>
+                <w:color w:val="auto"/>
+                <w:sz w:val="22"/>
+                <w:szCs w:val="22"/>
+              </w:rPr>
+            </w:pPr>
+            <w:r>
+              <w:rPr>
+                <w:rFonts w:ascii="Times New Roman" w:hAnsi="Times New Roman" w:cs="Times New Roman"/>
+                <w:b/>
+                <w:bCs/>
+                <w:color w:val="auto"/>
+                <w:sz w:val="22"/>
+                <w:szCs w:val="22"/>
+              </w:rPr>
+              <w:t>Problem Statement (Problem to be solved)</w:t>
+            </w:r>
+          </w:p>
+        </w:tc>
+        <w:tc>
+          <w:tcPr>
+            <w:tcW w:w="3424" w:type="dxa"/>
+          </w:tcPr>
+          <w:p>
+            <w:pPr>
+              <w:pStyle w:val="Title"/>
+              <w:pBdr>
+                <w:bottom w:val="none" w:sz="0" w:space="0" w:color="auto"/>
+              </w:pBdr>
+              <w:ind w:right="567"/>
+              <w:rPr>
+                <w:rFonts w:ascii="Times New Roman" w:hAnsi="Times New Roman" w:cs="Times New Roman"/>
+                <w:b/>
+                <w:bCs/>
+                <w:color w:val="auto"/>
+                <w:sz w:val="22"/>
+                <w:szCs w:val="22"/>
+              </w:rPr>
+            </w:pPr>
+            <w:r>
+              <w:rPr>
+                <w:rFonts w:ascii="Times New Roman" w:hAnsi="Times New Roman" w:cs="Times New Roman"/>
+                <w:b/>
+                <w:bCs/>
+                <w:color w:val="auto"/>
+                <w:sz w:val="22"/>
+                <w:szCs w:val="22"/>
+              </w:rPr>
+              <w:t>Students lack personalized learning and quiz tools integrated with modern classroom systems.</w:t>
+            </w:r>
+          </w:p>
+        </w:tc>
+      </w:tr>
+      <w:tr>
+        <w:tc>
+          <w:tcPr>
+            <w:tcW w:w="3501" w:type="dxa"/>
+          </w:tcPr>
+          <w:p>
+            <w:pPr>
+              <w:pStyle w:val="Title"/>
+              <w:pBdr>
+                <w:bottom w:val="none" w:sz="0" w:space="0" w:color="auto"/>
+              </w:pBdr>
+              <w:ind w:right="567"/>
+              <w:jc w:val="center"/>
+              <w:rPr>
+                <w:rFonts w:ascii="Times New Roman" w:hAnsi="Times New Roman" w:cs="Times New Roman"/>
+                <w:b/>
+                <w:bCs/>
+                <w:color w:val="auto"/>
+                <w:sz w:val="22"/>
+                <w:szCs w:val="22"/>
+              </w:rPr>
+            </w:pPr>
+            <w:r>
+              <w:rPr>
+                <w:rFonts w:ascii="Times New Roman" w:hAnsi="Times New Roman" w:cs="Times New Roman"/>
+                <w:b/>
+                <w:bCs/>
+                <w:color w:val="auto"/>
+                <w:sz w:val="22"/>
+                <w:szCs w:val="22"/>
+              </w:rPr>
+              <w:t>2</w:t>
+            </w:r>
+          </w:p>
+        </w:tc>
+        <w:tc>
+          <w:tcPr>
+            <w:tcW w:w="3582" w:type="dxa"/>
+          </w:tcPr>
+          <w:p>
+            <w:pPr>
+              <w:pStyle w:val="Title"/>
+              <w:pBdr>
+                <w:bottom w:val="none" w:sz="0" w:space="0" w:color="auto"/>
+              </w:pBdr>
+              <w:ind w:right="567"/>
+              <w:rPr>
+                <w:rFonts w:ascii="Times New Roman" w:hAnsi="Times New Roman" w:cs="Times New Roman"/>
+                <w:b/>
+                <w:bCs/>
+                <w:color w:val="auto"/>
+                <w:sz w:val="22"/>
+                <w:szCs w:val="22"/>
+              </w:rPr>
+            </w:pPr>
+            <w:r>
+              <w:rPr>
+                <w:rFonts w:ascii="Times New Roman" w:hAnsi="Times New Roman" w:cs="Times New Roman"/>
+                <w:b/>
+                <w:bCs/>
+                <w:color w:val="auto"/>
+                <w:sz w:val="22"/>
+                <w:szCs w:val="22"/>
+              </w:rPr>
+              <w:t>Idea / Solution description</w:t>
+            </w:r>
+          </w:p>
+        </w:tc>
+        <w:tc>
+          <w:tcPr>
+            <w:tcW w:w="3424" w:type="dxa"/>
+          </w:tcPr>
+          <w:p>
+            <w:pPr>
+              <w:pStyle w:val="Title"/>
+              <w:pBdr>
+                <w:bottom w:val="none" w:sz="0" w:space="0" w:color="auto"/>
+              </w:pBdr>
+              <w:ind w:right="567"/>
+              <w:rPr>
+                <w:rFonts w:ascii="Times New Roman" w:hAnsi="Times New Roman" w:cs="Times New Roman"/>
+                <w:b/>
+                <w:bCs/>
+                <w:color w:val="auto"/>
+                <w:sz w:val="22"/>
+                <w:szCs w:val="22"/>
+              </w:rPr>
+            </w:pPr>
+            <w:proofErr w:type="spellStart"/>
+            <w:r>
+              <w:rPr>
+                <w:rFonts w:ascii="Times New Roman" w:hAnsi="Times New Roman" w:cs="Times New Roman"/>
+                <w:b/>
+                <w:bCs/>
+                <w:color w:val="auto"/>
+                <w:sz w:val="22"/>
+                <w:szCs w:val="22"/>
+              </w:rPr>
+              <w:t>EduTutor</w:t>
+            </w:r>
+            <w:proofErr w:type="spellEnd"/>
+            <w:r>
+              <w:rPr>
+                <w:rFonts w:ascii="Times New Roman" w:hAnsi="Times New Roman" w:cs="Times New Roman"/>
+                <w:b/>
+                <w:bCs/>
+                <w:color w:val="auto"/>
+                <w:sz w:val="22"/>
+                <w:szCs w:val="22"/>
+              </w:rPr>
+              <w:t xml:space="preserve"> AI uses Generative AI to create adaptive quizzes and learning analytics dashboards</w:t>
+            </w:r>
+            <w:r>
+              <w:rPr>
+                <w:rFonts w:ascii="Times New Roman" w:hAnsi="Times New Roman" w:cs="Times New Roman"/>
+                <w:b/>
+                <w:bCs/>
+                <w:color w:val="auto"/>
+                <w:sz w:val="22"/>
+                <w:szCs w:val="22"/>
+              </w:rPr>
+              <w:t>.</w:t>
+            </w:r>
+          </w:p>
+        </w:tc>
+      </w:tr>
+      <w:tr>
+        <w:trPr>
+          <w:trHeight w:val="451"/>
+        </w:trPr>
+        <w:tc>
+          <w:tcPr>
+            <w:tcW w:w="3501" w:type="dxa"/>
+          </w:tcPr>
+          <w:p>
+            <w:pPr>
+              <w:pStyle w:val="Title"/>
+              <w:pBdr>
+                <w:bottom w:val="none" w:sz="0" w:space="0" w:color="auto"/>
+              </w:pBdr>
+              <w:ind w:right="567"/>
+              <w:jc w:val="center"/>
+              <w:rPr>
+                <w:rFonts w:ascii="Times New Roman" w:hAnsi="Times New Roman" w:cs="Times New Roman"/>
+                <w:b/>
+                <w:bCs/>
+                <w:color w:val="auto"/>
+                <w:sz w:val="22"/>
+                <w:szCs w:val="22"/>
+              </w:rPr>
+            </w:pPr>
+            <w:r>
+              <w:rPr>
+                <w:rFonts w:ascii="Times New Roman" w:hAnsi="Times New Roman" w:cs="Times New Roman"/>
+                <w:b/>
+                <w:bCs/>
+                <w:color w:val="auto"/>
+                <w:sz w:val="22"/>
+                <w:szCs w:val="22"/>
+              </w:rPr>
+              <w:t>3</w:t>
+            </w:r>
+          </w:p>
+        </w:tc>
+        <w:tc>
+          <w:tcPr>
+            <w:tcW w:w="3582" w:type="dxa"/>
+          </w:tcPr>
+          <w:p>
+            <w:pPr>
+              <w:pStyle w:val="Title"/>
+              <w:pBdr>
+                <w:bottom w:val="none" w:sz="0" w:space="0" w:color="auto"/>
+              </w:pBdr>
+              <w:ind w:right="567"/>
+              <w:rPr>
+                <w:rFonts w:ascii="Times New Roman" w:hAnsi="Times New Roman" w:cs="Times New Roman"/>
+                <w:b/>
+                <w:bCs/>
+                <w:color w:val="auto"/>
+                <w:sz w:val="22"/>
+                <w:szCs w:val="22"/>
+              </w:rPr>
+            </w:pPr>
+            <w:r>
+              <w:rPr>
+                <w:rFonts w:ascii="Times New Roman" w:hAnsi="Times New Roman" w:cs="Times New Roman"/>
+                <w:b/>
+                <w:bCs/>
+                <w:color w:val="auto"/>
+                <w:sz w:val="22"/>
+                <w:szCs w:val="22"/>
+              </w:rPr>
+              <w:t>Novelty / Uniqueness</w:t>
+            </w:r>
+          </w:p>
+        </w:tc>
+        <w:tc>
+          <w:tcPr>
+            <w:tcW w:w="3424" w:type="dxa"/>
+          </w:tcPr>
+          <w:p>
+            <w:pPr>
+              <w:pStyle w:val="Title"/>
+              <w:pBdr>
+                <w:bottom w:val="none" w:sz="0" w:space="0" w:color="auto"/>
+              </w:pBdr>
+              <w:ind w:right="567"/>
+              <w:rPr>
+                <w:rFonts w:ascii="Times New Roman" w:hAnsi="Times New Roman" w:cs="Times New Roman"/>
+                <w:b/>
+                <w:bCs/>
+                <w:color w:val="auto"/>
+                <w:sz w:val="22"/>
+                <w:szCs w:val="22"/>
+              </w:rPr>
+            </w:pPr>
+            <w:r>
+              <w:rPr>
+                <w:rFonts w:ascii="Times New Roman" w:hAnsi="Times New Roman" w:cs="Times New Roman"/>
+                <w:b/>
+                <w:bCs/>
+                <w:color w:val="auto"/>
+                <w:sz w:val="22"/>
+                <w:szCs w:val="22"/>
+              </w:rPr>
+              <w:t xml:space="preserve">Combines IBM </w:t>
+            </w:r>
+            <w:proofErr w:type="spellStart"/>
+            <w:r>
+              <w:rPr>
+                <w:rFonts w:ascii="Times New Roman" w:hAnsi="Times New Roman" w:cs="Times New Roman"/>
+                <w:b/>
+                <w:bCs/>
+                <w:color w:val="auto"/>
+                <w:sz w:val="22"/>
+                <w:szCs w:val="22"/>
+              </w:rPr>
+              <w:t>Watsonx</w:t>
+            </w:r>
+            <w:proofErr w:type="spellEnd"/>
+            <w:r>
+              <w:rPr>
+                <w:rFonts w:ascii="Times New Roman" w:hAnsi="Times New Roman" w:cs="Times New Roman"/>
+                <w:b/>
+                <w:bCs/>
+                <w:color w:val="auto"/>
+                <w:sz w:val="22"/>
+                <w:szCs w:val="22"/>
+              </w:rPr>
+              <w:t xml:space="preserve"> with Google Classroom &amp; Firebase to deliver role-based, AI-driven LMS.</w:t>
+            </w:r>
+          </w:p>
+        </w:tc>
+      </w:tr>
+      <w:tr>
+        <w:tc>
+          <w:tcPr>
+            <w:tcW w:w="3501" w:type="dxa"/>
+          </w:tcPr>
+          <w:p>
+            <w:pPr>
+              <w:pStyle w:val="Title"/>
+              <w:pBdr>
+                <w:bottom w:val="none" w:sz="0" w:space="0" w:color="auto"/>
+              </w:pBdr>
+              <w:ind w:right="567"/>
+              <w:jc w:val="center"/>
+              <w:rPr>
+                <w:rFonts w:ascii="Times New Roman" w:hAnsi="Times New Roman" w:cs="Times New Roman"/>
+                <w:b/>
+                <w:bCs/>
+                <w:color w:val="auto"/>
+                <w:sz w:val="22"/>
+                <w:szCs w:val="22"/>
+              </w:rPr>
+            </w:pPr>
+            <w:r>
+              <w:rPr>
+                <w:rFonts w:ascii="Times New Roman" w:hAnsi="Times New Roman" w:cs="Times New Roman"/>
+                <w:b/>
+                <w:bCs/>
+                <w:color w:val="auto"/>
+                <w:sz w:val="22"/>
+                <w:szCs w:val="22"/>
+              </w:rPr>
+              <w:t>4</w:t>
+            </w:r>
+          </w:p>
+        </w:tc>
+        <w:tc>
+          <w:tcPr>
+            <w:tcW w:w="3582" w:type="dxa"/>
+          </w:tcPr>
+          <w:p>
+            <w:pPr>
+              <w:pStyle w:val="Title"/>
+              <w:pBdr>
+                <w:bottom w:val="none" w:sz="0" w:space="0" w:color="auto"/>
+              </w:pBdr>
+              <w:ind w:right="567"/>
+              <w:rPr>
+                <w:rFonts w:ascii="Times New Roman" w:hAnsi="Times New Roman" w:cs="Times New Roman"/>
+                <w:b/>
+                <w:bCs/>
+                <w:color w:val="auto"/>
+                <w:sz w:val="22"/>
+                <w:szCs w:val="22"/>
+              </w:rPr>
+            </w:pPr>
+            <w:r>
+              <w:rPr>
+                <w:rFonts w:ascii="Times New Roman" w:hAnsi="Times New Roman" w:cs="Times New Roman"/>
+                <w:b/>
+                <w:bCs/>
+                <w:color w:val="auto"/>
+                <w:sz w:val="22"/>
+                <w:szCs w:val="22"/>
+              </w:rPr>
+              <w:t>Social Impact / Customer Satisfaction</w:t>
+            </w:r>
+          </w:p>
+        </w:tc>
+        <w:tc>
+          <w:tcPr>
+            <w:tcW w:w="3424" w:type="dxa"/>
+          </w:tcPr>
+          <w:p>
+            <w:pPr>
+              <w:pStyle w:val="Title"/>
+              <w:pBdr>
+                <w:bottom w:val="none" w:sz="0" w:space="0" w:color="auto"/>
+              </w:pBdr>
+              <w:ind w:right="567"/>
+              <w:rPr>
+                <w:rFonts w:ascii="Times New Roman" w:hAnsi="Times New Roman" w:cs="Times New Roman"/>
+                <w:b/>
+                <w:bCs/>
+                <w:color w:val="auto"/>
+                <w:sz w:val="22"/>
+                <w:szCs w:val="22"/>
+              </w:rPr>
+            </w:pPr>
+            <w:r>
+              <w:rPr>
+                <w:rFonts w:ascii="Times New Roman" w:hAnsi="Times New Roman" w:cs="Times New Roman"/>
+                <w:b/>
+                <w:bCs/>
+                <w:color w:val="auto"/>
+                <w:sz w:val="22"/>
+                <w:szCs w:val="22"/>
+              </w:rPr>
+              <w:t>Enhances engagement and learning outcomes for students and simplifies tracking for educators.</w:t>
+            </w:r>
+          </w:p>
+        </w:tc>
+      </w:tr>
+      <w:tr>
+        <w:tc>
+          <w:tcPr>
+            <w:tcW w:w="3501" w:type="dxa"/>
+          </w:tcPr>
+          <w:p>
+            <w:pPr>
+              <w:pStyle w:val="Title"/>
+              <w:pBdr>
+                <w:bottom w:val="none" w:sz="0" w:space="0" w:color="auto"/>
+              </w:pBdr>
+              <w:ind w:right="567"/>
+              <w:jc w:val="center"/>
+              <w:rPr>
+                <w:rFonts w:ascii="Times New Roman" w:hAnsi="Times New Roman" w:cs="Times New Roman"/>
+                <w:b/>
+                <w:bCs/>
+                <w:color w:val="auto"/>
+                <w:sz w:val="22"/>
+                <w:szCs w:val="22"/>
+              </w:rPr>
+            </w:pPr>
+            <w:r>
+              <w:rPr>
+                <w:rFonts w:ascii="Times New Roman" w:hAnsi="Times New Roman" w:cs="Times New Roman"/>
+                <w:b/>
+                <w:bCs/>
+                <w:color w:val="auto"/>
+                <w:sz w:val="22"/>
+                <w:szCs w:val="22"/>
+              </w:rPr>
+              <w:t>5</w:t>
+            </w:r>
+          </w:p>
+        </w:tc>
+        <w:tc>
+          <w:tcPr>
+            <w:tcW w:w="3582" w:type="dxa"/>
+          </w:tcPr>
+          <w:p>
+            <w:pPr>
+              <w:pStyle w:val="Title"/>
+              <w:pBdr>
+                <w:bottom w:val="none" w:sz="0" w:space="0" w:color="auto"/>
+              </w:pBdr>
+              <w:ind w:right="567"/>
+              <w:rPr>
+                <w:rFonts w:ascii="Times New Roman" w:hAnsi="Times New Roman" w:cs="Times New Roman"/>
+                <w:b/>
+                <w:bCs/>
+                <w:color w:val="auto"/>
+                <w:sz w:val="22"/>
+                <w:szCs w:val="22"/>
+              </w:rPr>
+            </w:pPr>
+            <w:r>
+              <w:rPr>
+                <w:rFonts w:ascii="Times New Roman" w:hAnsi="Times New Roman" w:cs="Times New Roman"/>
+                <w:b/>
+                <w:bCs/>
+                <w:color w:val="auto"/>
+                <w:sz w:val="22"/>
+                <w:szCs w:val="22"/>
+              </w:rPr>
+              <w:t>Business Model (Revenue Model)</w:t>
+            </w:r>
+          </w:p>
+        </w:tc>
+        <w:tc>
+          <w:tcPr>
+            <w:tcW w:w="3424" w:type="dxa"/>
+          </w:tcPr>
+          <w:p>
+            <w:pPr>
+              <w:pStyle w:val="Title"/>
+              <w:pBdr>
+                <w:bottom w:val="none" w:sz="0" w:space="0" w:color="auto"/>
+              </w:pBdr>
+              <w:ind w:right="567"/>
+              <w:rPr>
+                <w:rFonts w:ascii="Times New Roman" w:hAnsi="Times New Roman" w:cs="Times New Roman"/>
+                <w:b/>
+                <w:bCs/>
+                <w:color w:val="auto"/>
+                <w:sz w:val="22"/>
+                <w:szCs w:val="22"/>
+              </w:rPr>
+            </w:pPr>
+            <w:r>
+              <w:rPr>
+                <w:rFonts w:ascii="Times New Roman" w:hAnsi="Times New Roman" w:cs="Times New Roman"/>
+                <w:b/>
+                <w:bCs/>
+                <w:color w:val="auto"/>
+                <w:sz w:val="22"/>
+                <w:szCs w:val="22"/>
+              </w:rPr>
+              <w:t>Freemium model with premium features for institutions, analytics, and performance insights.</w:t>
+            </w:r>
+          </w:p>
+        </w:tc>
+      </w:tr>
+      <w:tr>
+        <w:tc>
+          <w:tcPr>
+            <w:tcW w:w="3501" w:type="dxa"/>
+          </w:tcPr>
+          <w:p>
+            <w:pPr>
+              <w:pStyle w:val="Title"/>
+              <w:pBdr>
+                <w:bottom w:val="none" w:sz="0" w:space="0" w:color="auto"/>
+              </w:pBdr>
+              <w:ind w:right="567"/>
+              <w:jc w:val="center"/>
+              <w:rPr>
+                <w:rFonts w:ascii="Times New Roman" w:hAnsi="Times New Roman" w:cs="Times New Roman"/>
+                <w:b/>
+                <w:bCs/>
+                <w:color w:val="auto"/>
+                <w:sz w:val="22"/>
+                <w:szCs w:val="22"/>
+              </w:rPr>
+            </w:pPr>
+            <w:r>
+              <w:rPr>
+                <w:rFonts w:ascii="Times New Roman" w:hAnsi="Times New Roman" w:cs="Times New Roman"/>
+                <w:b/>
+                <w:bCs/>
+                <w:color w:val="auto"/>
+                <w:sz w:val="22"/>
+                <w:szCs w:val="22"/>
+              </w:rPr>
+              <w:t>6</w:t>
+            </w:r>
+          </w:p>
+        </w:tc>
+        <w:tc>
+          <w:tcPr>
+            <w:tcW w:w="3582" w:type="dxa"/>
+          </w:tcPr>
+          <w:p>
+            <w:pPr>
+              <w:pStyle w:val="Title"/>
+              <w:pBdr>
+                <w:bottom w:val="none" w:sz="0" w:space="0" w:color="auto"/>
+              </w:pBdr>
+              <w:ind w:right="567"/>
+              <w:rPr>
+                <w:rFonts w:ascii="Times New Roman" w:hAnsi="Times New Roman" w:cs="Times New Roman"/>
+                <w:b/>
+                <w:bCs/>
+                <w:color w:val="auto"/>
+                <w:sz w:val="22"/>
+                <w:szCs w:val="22"/>
+              </w:rPr>
+            </w:pPr>
+            <w:r>
+              <w:rPr>
+                <w:rFonts w:ascii="Times New Roman" w:hAnsi="Times New Roman" w:cs="Times New Roman"/>
+                <w:b/>
+                <w:bCs/>
+                <w:color w:val="auto"/>
+                <w:sz w:val="22"/>
+                <w:szCs w:val="22"/>
+              </w:rPr>
+              <w:t>Scalability of the Solution</w:t>
+            </w:r>
+          </w:p>
+        </w:tc>
+        <w:tc>
+          <w:tcPr>
+            <w:tcW w:w="3424" w:type="dxa"/>
+          </w:tcPr>
+          <w:p>
+            <w:pPr>
+              <w:pStyle w:val="Title"/>
+              <w:pBdr>
+                <w:bottom w:val="none" w:sz="0" w:space="0" w:color="auto"/>
+              </w:pBdr>
+              <w:ind w:right="567"/>
+              <w:rPr>
+                <w:rFonts w:ascii="Times New Roman" w:hAnsi="Times New Roman" w:cs="Times New Roman"/>
+                <w:b/>
+                <w:bCs/>
+                <w:color w:val="auto"/>
+                <w:sz w:val="22"/>
+                <w:szCs w:val="22"/>
+              </w:rPr>
+            </w:pPr>
+            <w:r>
+              <w:rPr>
+                <w:rFonts w:ascii="Times New Roman" w:hAnsi="Times New Roman" w:cs="Times New Roman"/>
+                <w:b/>
+                <w:bCs/>
+                <w:color w:val="auto"/>
+                <w:sz w:val="22"/>
+                <w:szCs w:val="22"/>
+              </w:rPr>
+              <w:t>Can scale across schools, universities, and ed-tech platforms with cloud-native architecture.</w:t>
+            </w:r>
+          </w:p>
+        </w:tc>
+      </w:tr>
+    </w:tbl>
+    <w:p>
+      <w:pPr>
+        <w:pStyle w:val="Title"/>
+        <w:ind w:left="283" w:right="567"/>
+        <w:rPr>
+          <w:rFonts w:ascii="Times New Roman" w:hAnsi="Times New Roman" w:cs="Times New Roman"/>
+          <w:b/>
+          <w:bCs/>
+          <w:color w:val="auto"/>
+          <w:sz w:val="28"/>
+          <w:szCs w:val="28"/>
+        </w:rPr>
+      </w:pPr>
+    </w:p>
+    <w:p>
+      <w:pPr>
+        <w:pStyle w:val="Title"/>
+        <w:ind w:left="283" w:right="567"/>
+        <w:rPr>
+          <w:rFonts w:ascii="Times New Roman" w:hAnsi="Times New Roman" w:cs="Times New Roman"/>
+          <w:b/>
+          <w:bCs/>
+          <w:color w:val="auto"/>
+          <w:sz w:val="28"/>
+          <w:szCs w:val="28"/>
+        </w:rPr>
+      </w:pPr>
+    </w:p>
+    <w:p>
+      <w:pPr>
+        <w:pStyle w:val="Title"/>
+        <w:ind w:left="283" w:right="567"/>
+        <w:rPr>
+          <w:rFonts w:ascii="Times New Roman" w:hAnsi="Times New Roman" w:cs="Times New Roman"/>
+          <w:b/>
+          <w:bCs/>
+          <w:color w:val="auto"/>
+          <w:sz w:val="28"/>
+          <w:szCs w:val="28"/>
+        </w:rPr>
+      </w:pPr>
+      <w:proofErr w:type="spellStart"/>
+      <w:r>
+        <w:rPr>
+          <w:rFonts w:ascii="Times New Roman" w:hAnsi="Times New Roman" w:cs="Times New Roman"/>
+          <w:b/>
+          <w:bCs/>
+          <w:color w:val="auto"/>
+          <w:sz w:val="28"/>
+          <w:szCs w:val="28"/>
+        </w:rPr>
+        <w:lastRenderedPageBreak/>
+        <w:t>EduTutor</w:t>
+      </w:r>
+      <w:proofErr w:type="spellEnd"/>
+      <w:r>
+        <w:rPr>
+          <w:rFonts w:ascii="Times New Roman" w:hAnsi="Times New Roman" w:cs="Times New Roman"/>
+          <w:b/>
+          <w:bCs/>
+          <w:color w:val="auto"/>
+          <w:sz w:val="28"/>
+          <w:szCs w:val="28"/>
+        </w:rPr>
         <w:t xml:space="preserve"> AI: Project Report</w:t>
       </w:r>
     </w:p>
@@ -88,7 +1179,6 @@
           <w:szCs w:val="28"/>
         </w:rPr>
       </w:pPr>
-      <w:proofErr w:type="spellStart"/>
       <w:r>
         <w:rPr>
           <w:rFonts w:ascii="Times New Roman" w:hAnsi="Times New Roman" w:cs="Times New Roman"/>
@@ -97,18 +1187,7 @@
           <w:sz w:val="28"/>
           <w:szCs w:val="28"/>
         </w:rPr>
-        <w:t>EduTutor</w:t>
-      </w:r>
-      <w:proofErr w:type="spellEnd"/>
-      <w:r>
-        <w:rPr>
-          <w:rFonts w:ascii="Times New Roman" w:hAnsi="Times New Roman" w:cs="Times New Roman"/>
-          <w:b/>
-          <w:bCs/>
-          <w:sz w:val="28"/>
-          <w:szCs w:val="28"/>
-        </w:rPr>
-        <w:t xml:space="preserve"> AI</w:t>
+        <w:t>EduTutor AI</w:t>
       </w:r>
       <w:r>
         <w:rPr>
@@ -983,27 +2062,7 @@
           <w:szCs w:val="28"/>
           <w:lang w:val="en-IN"/>
         </w:rPr>
-        <w:t>[</w:t>
-      </w:r>
-      <w:proofErr w:type="spellStart"/>
-      <w:r>
-        <w:rPr>
-          <w:rFonts w:ascii="Times New Roman" w:hAnsi="Times New Roman" w:cs="Times New Roman"/>
-          <w:sz w:val="28"/>
-          <w:szCs w:val="28"/>
-          <w:lang w:val="en-IN"/>
-        </w:rPr>
-        <w:t>FastAPI</w:t>
-      </w:r>
-      <w:proofErr w:type="spellEnd"/>
-      <w:r>
-        <w:rPr>
-          <w:rFonts w:ascii="Times New Roman" w:hAnsi="Times New Roman" w:cs="Times New Roman"/>
-          <w:sz w:val="28"/>
-          <w:szCs w:val="28"/>
-          <w:lang w:val="en-IN"/>
-        </w:rPr>
-        <w:t xml:space="preserve"> Backend]</w:t>
+        <w:t>[FastAPI Backend]</w:t>
       </w:r>
     </w:p>
     <w:p>
@@ -1210,25 +2269,7 @@
           <w:sz w:val="28"/>
           <w:szCs w:val="28"/>
         </w:rPr>
-        <w:t xml:space="preserve">The high-level architecture outlines the main components of the </w:t>
-      </w:r>
-      <w:proofErr w:type="spellStart"/>
-      <w:r>
-        <w:rPr>
-          <w:rFonts w:ascii="Times New Roman" w:hAnsi="Times New Roman" w:cs="Times New Roman"/>
-          <w:sz w:val="28"/>
-          <w:szCs w:val="28"/>
-        </w:rPr>
-        <w:t>EduTutor</w:t>
-      </w:r>
-      <w:proofErr w:type="spellEnd"/>
-      <w:r>
-        <w:rPr>
-          <w:rFonts w:ascii="Times New Roman" w:hAnsi="Times New Roman" w:cs="Times New Roman"/>
-          <w:sz w:val="28"/>
-          <w:szCs w:val="28"/>
-        </w:rPr>
-        <w:t xml:space="preserve"> AI platform. It includes the user interface, backend services, database systems, and external AI services. The architecture ensures smooth interaction between students, educators, and the intelligent quiz engine, providing a scalable and modular learning experience.</w:t>
+        <w:t>The high-level architecture outlines the main components of the EduTutor AI platform. It includes the user interface, backend services, database systems, and external AI services. The architecture ensures smooth interaction between students, educators, and the intelligent quiz engine, providing a scalable and modular learning experience.</w:t>
       </w:r>
     </w:p>
     <w:p>
@@ -1894,27 +2935,7 @@
           <w:szCs w:val="28"/>
           <w:lang w:val="en-IN"/>
         </w:rPr>
-        <w:t xml:space="preserve">: Auth0 or </w:t>
-      </w:r>
-      <w:proofErr w:type="spellStart"/>
-      <w:r>
-        <w:rPr>
-          <w:rFonts w:ascii="Times New Roman" w:hAnsi="Times New Roman" w:cs="Times New Roman"/>
-          <w:sz w:val="28"/>
-          <w:szCs w:val="28"/>
-          <w:lang w:val="en-IN"/>
-        </w:rPr>
-        <w:t>Clerk.dev</w:t>
-      </w:r>
-      <w:proofErr w:type="spellEnd"/>
-      <w:r>
-        <w:rPr>
-          <w:rFonts w:ascii="Times New Roman" w:hAnsi="Times New Roman" w:cs="Times New Roman"/>
-          <w:sz w:val="28"/>
-          <w:szCs w:val="28"/>
-          <w:lang w:val="en-IN"/>
-        </w:rPr>
-        <w:t xml:space="preserve"> (modern authentication and authorization services)</w:t>
+        <w:t>: Auth0 or Clerk.dev (modern authentication and authorization services)</w:t>
       </w:r>
     </w:p>
     <w:p>
@@ -1963,27 +2984,7 @@
           <w:szCs w:val="28"/>
           <w:lang w:val="en-IN"/>
         </w:rPr>
-        <w:t xml:space="preserve">: Railway, Render, or </w:t>
-      </w:r>
-      <w:proofErr w:type="spellStart"/>
-      <w:r>
-        <w:rPr>
-          <w:rFonts w:ascii="Times New Roman" w:hAnsi="Times New Roman" w:cs="Times New Roman"/>
-          <w:sz w:val="28"/>
-          <w:szCs w:val="28"/>
-          <w:lang w:val="en-IN"/>
-        </w:rPr>
-        <w:t>Replit</w:t>
-      </w:r>
-      <w:proofErr w:type="spellEnd"/>
-      <w:r>
-        <w:rPr>
-          <w:rFonts w:ascii="Times New Roman" w:hAnsi="Times New Roman" w:cs="Times New Roman"/>
-          <w:sz w:val="28"/>
-          <w:szCs w:val="28"/>
-          <w:lang w:val="en-IN"/>
-        </w:rPr>
-        <w:t xml:space="preserve"> (support CI/CD, serverless backend, and scalable hosting)</w:t>
+        <w:t>: Railway, Render, or Replit (support CI/CD, serverless backend, and scalable hosting)</w:t>
       </w:r>
     </w:p>
     <w:p>
@@ -2229,27 +3230,7 @@
           <w:lang w:val="en-IN"/>
         </w:rPr>
         <w:lastRenderedPageBreak/>
-        <w:t xml:space="preserve">A cloud-hosted large language model integrated for generating MCQs and </w:t>
-      </w:r>
-      <w:proofErr w:type="spellStart"/>
-      <w:r>
-        <w:rPr>
-          <w:rFonts w:ascii="Times New Roman" w:hAnsi="Times New Roman" w:cs="Times New Roman"/>
-          <w:sz w:val="28"/>
-          <w:szCs w:val="28"/>
-          <w:lang w:val="en-IN"/>
-        </w:rPr>
-        <w:t>analyzing</w:t>
-      </w:r>
-      <w:proofErr w:type="spellEnd"/>
-      <w:r>
-        <w:rPr>
-          <w:rFonts w:ascii="Times New Roman" w:hAnsi="Times New Roman" w:cs="Times New Roman"/>
-          <w:sz w:val="28"/>
-          <w:szCs w:val="28"/>
-          <w:lang w:val="en-IN"/>
-        </w:rPr>
-        <w:t xml:space="preserve"> responses</w:t>
+        <w:t>A cloud-hosted large language model integrated for generating MCQs and analyzing responses</w:t>
       </w:r>
     </w:p>
     <w:p>
@@ -2572,25 +3553,7 @@
           <w:sz w:val="28"/>
           <w:szCs w:val="28"/>
         </w:rPr>
-        <w:t xml:space="preserve">The output screenshots highlight the main features of </w:t>
-      </w:r>
-      <w:proofErr w:type="spellStart"/>
-      <w:r>
-        <w:rPr>
-          <w:rFonts w:ascii="Times New Roman" w:hAnsi="Times New Roman" w:cs="Times New Roman"/>
-          <w:sz w:val="28"/>
-          <w:szCs w:val="28"/>
-        </w:rPr>
-        <w:t>EduTutor</w:t>
-      </w:r>
-      <w:proofErr w:type="spellEnd"/>
-      <w:r>
-        <w:rPr>
-          <w:rFonts w:ascii="Times New Roman" w:hAnsi="Times New Roman" w:cs="Times New Roman"/>
-          <w:sz w:val="28"/>
-          <w:szCs w:val="28"/>
-        </w:rPr>
-        <w:t xml:space="preserve"> AI. They include the </w:t>
+        <w:t xml:space="preserve">The output screenshots highlight the main features of EduTutor AI. They include the </w:t>
       </w:r>
       <w:r>
         <w:rPr>
@@ -3208,25 +4171,7 @@
             <w:sz w:val="28"/>
             <w:szCs w:val="28"/>
           </w:rPr>
-          <w:t>https://drive.google.c</w:t>
-        </w:r>
-        <w:r>
-          <w:rPr>
-            <w:rStyle w:val="Hyperlink"/>
-            <w:rFonts w:ascii="Times New Roman" w:hAnsi="Times New Roman" w:cs="Times New Roman"/>
-            <w:sz w:val="28"/>
-            <w:szCs w:val="28"/>
-          </w:rPr>
-          <w:t>o</w:t>
-        </w:r>
-        <w:r>
-          <w:rPr>
-            <w:rStyle w:val="Hyperlink"/>
-            <w:rFonts w:ascii="Times New Roman" w:hAnsi="Times New Roman" w:cs="Times New Roman"/>
-            <w:sz w:val="28"/>
-            <w:szCs w:val="28"/>
-          </w:rPr>
-          <w:t>m/file/d/17hPAl9_O368-lNvAsQW_3JBmxL7JBrMa/view?usp=sharing</w:t>
+          <w:t>https://drive.google.com/file/d/17hPAl9_O368-lNvAsQW_3JBmxL7JBrMa/view?usp=sharing</w:t>
         </w:r>
       </w:hyperlink>
       <w:r>
@@ -3383,6 +4328,7 @@
       <w:r>
         <w:rPr>
           <w:rFonts w:ascii="Times New Roman" w:hAnsi="Times New Roman" w:cs="Times New Roman"/>
+          <w:noProof/>
           <w:sz w:val="28"/>
           <w:szCs w:val="28"/>
         </w:rPr>

</xml_diff>